<commit_message>
Data struct edited v2
</commit_message>
<xml_diff>
--- a/Java/Core/Структуры данных.docx
+++ b/Java/Core/Структуры данных.docx
@@ -1,6 +1,6 @@
 
 <file path=word/document.xml><?xml version="1.0" encoding="utf-8"?>
-<w:document xmlns:wpc="http://schemas.microsoft.com/office/word/2010/wordprocessingCanvas" xmlns:cx="http://schemas.microsoft.com/office/drawing/2014/chartex" xmlns:cx1="http://schemas.microsoft.com/office/drawing/2015/9/8/chartex" xmlns:mc="http://schemas.openxmlformats.org/markup-compatibility/2006" xmlns:o="urn:schemas-microsoft-com:office:office" xmlns:r="http://schemas.openxmlformats.org/officeDocument/2006/relationships" xmlns:m="http://schemas.openxmlformats.org/officeDocument/2006/math" xmlns:v="urn:schemas-microsoft-com:vml" xmlns:wp14="http://schemas.microsoft.com/office/word/2010/wordprocessingDrawing" xmlns:wp="http://schemas.openxmlformats.org/drawingml/2006/wordprocessingDrawing" xmlns:w10="urn:schemas-microsoft-com:office:word" xmlns:w="http://schemas.openxmlformats.org/wordprocessingml/2006/main" xmlns:w14="http://schemas.microsoft.com/office/word/2010/wordml" xmlns:w15="http://schemas.microsoft.com/office/word/2012/wordml" xmlns:w16se="http://schemas.microsoft.com/office/word/2015/wordml/symex" xmlns:wpg="http://schemas.microsoft.com/office/word/2010/wordprocessingGroup" xmlns:wpi="http://schemas.microsoft.com/office/word/2010/wordprocessingInk" xmlns:wne="http://schemas.microsoft.com/office/word/2006/wordml" xmlns:wps="http://schemas.microsoft.com/office/word/2010/wordprocessingShape" mc:Ignorable="w14 w15 w16se wp14">
+<w:document xmlns:wpc="http://schemas.microsoft.com/office/word/2010/wordprocessingCanvas" xmlns:cx="http://schemas.microsoft.com/office/drawing/2014/chartex" xmlns:mc="http://schemas.openxmlformats.org/markup-compatibility/2006" xmlns:o="urn:schemas-microsoft-com:office:office" xmlns:r="http://schemas.openxmlformats.org/officeDocument/2006/relationships" xmlns:m="http://schemas.openxmlformats.org/officeDocument/2006/math" xmlns:v="urn:schemas-microsoft-com:vml" xmlns:wp14="http://schemas.microsoft.com/office/word/2010/wordprocessingDrawing" xmlns:wp="http://schemas.openxmlformats.org/drawingml/2006/wordprocessingDrawing" xmlns:w10="urn:schemas-microsoft-com:office:word" xmlns:w="http://schemas.openxmlformats.org/wordprocessingml/2006/main" xmlns:w14="http://schemas.microsoft.com/office/word/2010/wordml" xmlns:w15="http://schemas.microsoft.com/office/word/2012/wordml" xmlns:w16se="http://schemas.microsoft.com/office/word/2015/wordml/symex" xmlns:wpg="http://schemas.microsoft.com/office/word/2010/wordprocessingGroup" xmlns:wpi="http://schemas.microsoft.com/office/word/2010/wordprocessingInk" xmlns:wne="http://schemas.microsoft.com/office/word/2006/wordml" xmlns:wps="http://schemas.microsoft.com/office/word/2010/wordprocessingShape" mc:Ignorable="w14 w15 w16se wp14">
   <w:body>
     <w:p>
       <w:pPr>
@@ -1739,12 +1739,14 @@
         </w:rPr>
         <w:t xml:space="preserve"> – </w:t>
       </w:r>
+      <w:proofErr w:type="spellStart"/>
       <w:r>
         <w:rPr>
           <w:lang w:val="en-US"/>
         </w:rPr>
         <w:t>ArrayList</w:t>
       </w:r>
+      <w:proofErr w:type="spellEnd"/>
       <w:r>
         <w:t xml:space="preserve">, </w:t>
       </w:r>
@@ -1830,6 +1832,7 @@
         </w:rPr>
         <w:t xml:space="preserve"> – </w:t>
       </w:r>
+      <w:proofErr w:type="spellStart"/>
       <w:r>
         <w:rPr>
           <w:rFonts w:cstheme="minorHAnsi"/>
@@ -1837,6 +1840,7 @@
         </w:rPr>
         <w:t>HashMap</w:t>
       </w:r>
+      <w:proofErr w:type="spellEnd"/>
       <w:r>
         <w:rPr>
           <w:rFonts w:cstheme="minorHAnsi"/>
@@ -1865,6 +1869,7 @@
         </w:rPr>
         <w:t xml:space="preserve"> </w:t>
       </w:r>
+      <w:proofErr w:type="spellStart"/>
       <w:r>
         <w:rPr>
           <w:rFonts w:cstheme="minorHAnsi"/>
@@ -1872,6 +1877,7 @@
         </w:rPr>
         <w:t>TreeMap</w:t>
       </w:r>
+      <w:proofErr w:type="spellEnd"/>
       <w:r>
         <w:rPr>
           <w:rFonts w:cstheme="minorHAnsi"/>
@@ -1926,6 +1932,7 @@
         </w:rPr>
         <w:t xml:space="preserve">, </w:t>
       </w:r>
+      <w:proofErr w:type="spellStart"/>
       <w:r>
         <w:rPr>
           <w:rFonts w:cstheme="minorHAnsi"/>
@@ -1934,6 +1941,7 @@
         </w:rPr>
         <w:t>ConcurrentHashMap</w:t>
       </w:r>
+      <w:proofErr w:type="spellEnd"/>
       <w:r>
         <w:rPr>
           <w:rFonts w:cstheme="minorHAnsi"/>
@@ -1982,6 +1990,7 @@
       <w:r>
         <w:t xml:space="preserve">, </w:t>
       </w:r>
+      <w:proofErr w:type="spellStart"/>
       <w:r>
         <w:rPr>
           <w:color w:val="4472C4" w:themeColor="accent5"/>
@@ -1996,6 +2005,7 @@
         </w:rPr>
         <w:t>Map</w:t>
       </w:r>
+      <w:proofErr w:type="spellEnd"/>
       <w:r>
         <w:br/>
       </w:r>
@@ -2023,11 +2033,19 @@
       <w:r>
         <w:t xml:space="preserve">, </w:t>
       </w:r>
+      <w:proofErr w:type="spellStart"/>
       <w:r>
         <w:rPr>
           <w:color w:val="4472C4" w:themeColor="accent5"/>
         </w:rPr>
-        <w:t xml:space="preserve">ConcurrentLinkedQueue </w:t>
+        <w:t>ConcurrentLinkedQueue</w:t>
+      </w:r>
+      <w:proofErr w:type="spellEnd"/>
+      <w:r>
+        <w:rPr>
+          <w:color w:val="4472C4" w:themeColor="accent5"/>
+        </w:rPr>
+        <w:t xml:space="preserve"> </w:t>
       </w:r>
       <w:r>
         <w:t xml:space="preserve">+ </w:t>
@@ -2110,6 +2128,7 @@
           <w:rFonts w:cstheme="minorHAnsi"/>
         </w:rPr>
       </w:pPr>
+      <w:proofErr w:type="spellStart"/>
       <w:r>
         <w:rPr>
           <w:rFonts w:cstheme="minorHAnsi"/>
@@ -2118,6 +2137,7 @@
         </w:rPr>
         <w:t>ArrayList</w:t>
       </w:r>
+      <w:proofErr w:type="spellEnd"/>
       <w:r>
         <w:rPr>
           <w:rFonts w:cstheme="minorHAnsi"/>
@@ -2211,7 +2231,6 @@
           <w:rFonts w:cstheme="minorHAnsi"/>
         </w:rPr>
       </w:pPr>
-      <w:proofErr w:type="gramStart"/>
       <w:r>
         <w:rPr>
           <w:rFonts w:cstheme="minorHAnsi"/>
@@ -2226,7 +2245,6 @@
         </w:rPr>
         <w:t>ize</w:t>
       </w:r>
-      <w:proofErr w:type="gramEnd"/>
       <w:r>
         <w:rPr>
           <w:rFonts w:cstheme="minorHAnsi"/>
@@ -2913,6 +2931,7 @@
         </w:rPr>
         <w:t xml:space="preserve">в теории быстрее вставляет и удаляет элементы, чем </w:t>
       </w:r>
+      <w:proofErr w:type="spellStart"/>
       <w:r>
         <w:rPr>
           <w:rFonts w:cstheme="minorHAnsi"/>
@@ -2920,6 +2939,7 @@
         </w:rPr>
         <w:t>ArrayList</w:t>
       </w:r>
+      <w:proofErr w:type="spellEnd"/>
       <w:r>
         <w:rPr>
           <w:rFonts w:cstheme="minorHAnsi"/>
@@ -3194,7 +3214,6 @@
           <w:lang w:val="en-US" w:eastAsia="ru-RU"/>
         </w:rPr>
       </w:pPr>
-      <w:proofErr w:type="gramStart"/>
       <w:r>
         <w:rPr>
           <w:rFonts w:ascii="Courier New" w:eastAsia="Times New Roman" w:hAnsi="Courier New" w:cs="Courier New"/>
@@ -3203,9 +3222,162 @@
           <w:szCs w:val="20"/>
           <w:lang w:val="en-US" w:eastAsia="ru-RU"/>
         </w:rPr>
-        <w:t>public</w:t>
-      </w:r>
-      <w:proofErr w:type="gramEnd"/>
+        <w:t xml:space="preserve">public class </w:t>
+      </w:r>
+      <w:r>
+        <w:rPr>
+          <w:rFonts w:ascii="Courier New" w:eastAsia="Times New Roman" w:hAnsi="Courier New" w:cs="Courier New"/>
+          <w:color w:val="BCBEC4"/>
+          <w:sz w:val="20"/>
+          <w:szCs w:val="20"/>
+          <w:lang w:val="en-US" w:eastAsia="ru-RU"/>
+        </w:rPr>
+        <w:t>List&lt;</w:t>
+      </w:r>
+      <w:r>
+        <w:rPr>
+          <w:rFonts w:ascii="Courier New" w:eastAsia="Times New Roman" w:hAnsi="Courier New" w:cs="Courier New"/>
+          <w:color w:val="16BAAC"/>
+          <w:sz w:val="20"/>
+          <w:szCs w:val="20"/>
+          <w:lang w:val="en-US" w:eastAsia="ru-RU"/>
+        </w:rPr>
+        <w:t>E</w:t>
+      </w:r>
+      <w:r>
+        <w:rPr>
+          <w:rFonts w:ascii="Courier New" w:eastAsia="Times New Roman" w:hAnsi="Courier New" w:cs="Courier New"/>
+          <w:color w:val="BCBEC4"/>
+          <w:sz w:val="20"/>
+          <w:szCs w:val="20"/>
+          <w:lang w:val="en-US" w:eastAsia="ru-RU"/>
+        </w:rPr>
+        <w:t>&gt; {</w:t>
+      </w:r>
+      <w:r>
+        <w:rPr>
+          <w:rFonts w:ascii="Courier New" w:eastAsia="Times New Roman" w:hAnsi="Courier New" w:cs="Courier New"/>
+          <w:color w:val="BCBEC4"/>
+          <w:sz w:val="20"/>
+          <w:szCs w:val="20"/>
+          <w:lang w:val="en-US" w:eastAsia="ru-RU"/>
+        </w:rPr>
+        <w:br/>
+      </w:r>
+      <w:r>
+        <w:rPr>
+          <w:rFonts w:ascii="Courier New" w:eastAsia="Times New Roman" w:hAnsi="Courier New" w:cs="Courier New"/>
+          <w:color w:val="BCBEC4"/>
+          <w:sz w:val="20"/>
+          <w:szCs w:val="20"/>
+          <w:lang w:val="en-US" w:eastAsia="ru-RU"/>
+        </w:rPr>
+        <w:br/>
+        <w:t xml:space="preserve">    Node&lt;</w:t>
+      </w:r>
+      <w:r>
+        <w:rPr>
+          <w:rFonts w:ascii="Courier New" w:eastAsia="Times New Roman" w:hAnsi="Courier New" w:cs="Courier New"/>
+          <w:color w:val="16BAAC"/>
+          <w:sz w:val="20"/>
+          <w:szCs w:val="20"/>
+          <w:lang w:val="en-US" w:eastAsia="ru-RU"/>
+        </w:rPr>
+        <w:t>E</w:t>
+      </w:r>
+      <w:r>
+        <w:rPr>
+          <w:rFonts w:ascii="Courier New" w:eastAsia="Times New Roman" w:hAnsi="Courier New" w:cs="Courier New"/>
+          <w:color w:val="BCBEC4"/>
+          <w:sz w:val="20"/>
+          <w:szCs w:val="20"/>
+          <w:lang w:val="en-US" w:eastAsia="ru-RU"/>
+        </w:rPr>
+        <w:t xml:space="preserve">&gt; </w:t>
+      </w:r>
+      <w:r>
+        <w:rPr>
+          <w:rFonts w:ascii="Courier New" w:eastAsia="Times New Roman" w:hAnsi="Courier New" w:cs="Courier New"/>
+          <w:color w:val="C77DBB"/>
+          <w:sz w:val="20"/>
+          <w:szCs w:val="20"/>
+          <w:lang w:val="en-US" w:eastAsia="ru-RU"/>
+        </w:rPr>
+        <w:t>first</w:t>
+      </w:r>
+      <w:r>
+        <w:rPr>
+          <w:rFonts w:ascii="Courier New" w:eastAsia="Times New Roman" w:hAnsi="Courier New" w:cs="Courier New"/>
+          <w:color w:val="BCBEC4"/>
+          <w:sz w:val="20"/>
+          <w:szCs w:val="20"/>
+          <w:lang w:val="en-US" w:eastAsia="ru-RU"/>
+        </w:rPr>
+        <w:t>;</w:t>
+      </w:r>
+      <w:r>
+        <w:rPr>
+          <w:rFonts w:ascii="Courier New" w:eastAsia="Times New Roman" w:hAnsi="Courier New" w:cs="Courier New"/>
+          <w:color w:val="BCBEC4"/>
+          <w:sz w:val="20"/>
+          <w:szCs w:val="20"/>
+          <w:lang w:val="en-US" w:eastAsia="ru-RU"/>
+        </w:rPr>
+        <w:br/>
+        <w:t xml:space="preserve">    Node&lt;</w:t>
+      </w:r>
+      <w:r>
+        <w:rPr>
+          <w:rFonts w:ascii="Courier New" w:eastAsia="Times New Roman" w:hAnsi="Courier New" w:cs="Courier New"/>
+          <w:color w:val="16BAAC"/>
+          <w:sz w:val="20"/>
+          <w:szCs w:val="20"/>
+          <w:lang w:val="en-US" w:eastAsia="ru-RU"/>
+        </w:rPr>
+        <w:t>E</w:t>
+      </w:r>
+      <w:r>
+        <w:rPr>
+          <w:rFonts w:ascii="Courier New" w:eastAsia="Times New Roman" w:hAnsi="Courier New" w:cs="Courier New"/>
+          <w:color w:val="BCBEC4"/>
+          <w:sz w:val="20"/>
+          <w:szCs w:val="20"/>
+          <w:lang w:val="en-US" w:eastAsia="ru-RU"/>
+        </w:rPr>
+        <w:t xml:space="preserve">&gt; </w:t>
+      </w:r>
+      <w:r>
+        <w:rPr>
+          <w:rFonts w:ascii="Courier New" w:eastAsia="Times New Roman" w:hAnsi="Courier New" w:cs="Courier New"/>
+          <w:color w:val="C77DBB"/>
+          <w:sz w:val="20"/>
+          <w:szCs w:val="20"/>
+          <w:lang w:val="en-US" w:eastAsia="ru-RU"/>
+        </w:rPr>
+        <w:t>last</w:t>
+      </w:r>
+      <w:r>
+        <w:rPr>
+          <w:rFonts w:ascii="Courier New" w:eastAsia="Times New Roman" w:hAnsi="Courier New" w:cs="Courier New"/>
+          <w:color w:val="BCBEC4"/>
+          <w:sz w:val="20"/>
+          <w:szCs w:val="20"/>
+          <w:lang w:val="en-US" w:eastAsia="ru-RU"/>
+        </w:rPr>
+        <w:t>;</w:t>
+      </w:r>
+      <w:r>
+        <w:rPr>
+          <w:rFonts w:ascii="Courier New" w:eastAsia="Times New Roman" w:hAnsi="Courier New" w:cs="Courier New"/>
+          <w:color w:val="BCBEC4"/>
+          <w:sz w:val="20"/>
+          <w:szCs w:val="20"/>
+          <w:lang w:val="en-US" w:eastAsia="ru-RU"/>
+        </w:rPr>
+        <w:br/>
+        <w:t xml:space="preserve">    </w:t>
+      </w:r>
+      <w:proofErr w:type="spellStart"/>
       <w:r>
         <w:rPr>
           <w:rFonts w:ascii="Courier New" w:eastAsia="Times New Roman" w:hAnsi="Courier New" w:cs="Courier New"/>
@@ -3214,7 +3386,28 @@
           <w:szCs w:val="20"/>
           <w:lang w:val="en-US" w:eastAsia="ru-RU"/>
         </w:rPr>
-        <w:t xml:space="preserve"> class </w:t>
+        <w:t>int</w:t>
+      </w:r>
+      <w:proofErr w:type="spellEnd"/>
+      <w:r>
+        <w:rPr>
+          <w:rFonts w:ascii="Courier New" w:eastAsia="Times New Roman" w:hAnsi="Courier New" w:cs="Courier New"/>
+          <w:color w:val="CF8E6D"/>
+          <w:sz w:val="20"/>
+          <w:szCs w:val="20"/>
+          <w:lang w:val="en-US" w:eastAsia="ru-RU"/>
+        </w:rPr>
+        <w:t xml:space="preserve"> </w:t>
+      </w:r>
+      <w:r>
+        <w:rPr>
+          <w:rFonts w:ascii="Courier New" w:eastAsia="Times New Roman" w:hAnsi="Courier New" w:cs="Courier New"/>
+          <w:color w:val="C77DBB"/>
+          <w:sz w:val="20"/>
+          <w:szCs w:val="20"/>
+          <w:lang w:val="en-US" w:eastAsia="ru-RU"/>
+        </w:rPr>
+        <w:t xml:space="preserve">size </w:t>
       </w:r>
       <w:r>
         <w:rPr>
@@ -3224,7 +3417,68 @@
           <w:szCs w:val="20"/>
           <w:lang w:val="en-US" w:eastAsia="ru-RU"/>
         </w:rPr>
-        <w:t>List&lt;</w:t>
+        <w:t xml:space="preserve">= </w:t>
+      </w:r>
+      <w:r>
+        <w:rPr>
+          <w:rFonts w:ascii="Courier New" w:eastAsia="Times New Roman" w:hAnsi="Courier New" w:cs="Courier New"/>
+          <w:color w:val="2AACB8"/>
+          <w:sz w:val="20"/>
+          <w:szCs w:val="20"/>
+          <w:lang w:val="en-US" w:eastAsia="ru-RU"/>
+        </w:rPr>
+        <w:t>0</w:t>
+      </w:r>
+      <w:r>
+        <w:rPr>
+          <w:rFonts w:ascii="Courier New" w:eastAsia="Times New Roman" w:hAnsi="Courier New" w:cs="Courier New"/>
+          <w:color w:val="BCBEC4"/>
+          <w:sz w:val="20"/>
+          <w:szCs w:val="20"/>
+          <w:lang w:val="en-US" w:eastAsia="ru-RU"/>
+        </w:rPr>
+        <w:t>;</w:t>
+      </w:r>
+      <w:r>
+        <w:rPr>
+          <w:rFonts w:ascii="Courier New" w:eastAsia="Times New Roman" w:hAnsi="Courier New" w:cs="Courier New"/>
+          <w:color w:val="BCBEC4"/>
+          <w:sz w:val="20"/>
+          <w:szCs w:val="20"/>
+          <w:lang w:val="en-US" w:eastAsia="ru-RU"/>
+        </w:rPr>
+        <w:br/>
+      </w:r>
+      <w:r>
+        <w:rPr>
+          <w:rFonts w:ascii="Courier New" w:eastAsia="Times New Roman" w:hAnsi="Courier New" w:cs="Courier New"/>
+          <w:color w:val="BCBEC4"/>
+          <w:sz w:val="20"/>
+          <w:szCs w:val="20"/>
+          <w:lang w:val="en-US" w:eastAsia="ru-RU"/>
+        </w:rPr>
+        <w:br/>
+        <w:t xml:space="preserve">    </w:t>
+      </w:r>
+      <w:r>
+        <w:rPr>
+          <w:rFonts w:ascii="Courier New" w:eastAsia="Times New Roman" w:hAnsi="Courier New" w:cs="Courier New"/>
+          <w:color w:val="CF8E6D"/>
+          <w:sz w:val="20"/>
+          <w:szCs w:val="20"/>
+          <w:lang w:val="en-US" w:eastAsia="ru-RU"/>
+        </w:rPr>
+        <w:t xml:space="preserve">private static class </w:t>
+      </w:r>
+      <w:r>
+        <w:rPr>
+          <w:rFonts w:ascii="Courier New" w:eastAsia="Times New Roman" w:hAnsi="Courier New" w:cs="Courier New"/>
+          <w:color w:val="BCBEC4"/>
+          <w:sz w:val="20"/>
+          <w:szCs w:val="20"/>
+          <w:lang w:val="en-US" w:eastAsia="ru-RU"/>
+        </w:rPr>
+        <w:t>Node&lt;</w:t>
       </w:r>
       <w:r>
         <w:rPr>
@@ -3255,6 +3509,27 @@
           <w:lang w:val="en-US" w:eastAsia="ru-RU"/>
         </w:rPr>
         <w:br/>
+        <w:t xml:space="preserve">        </w:t>
+      </w:r>
+      <w:r>
+        <w:rPr>
+          <w:rFonts w:ascii="Courier New" w:eastAsia="Times New Roman" w:hAnsi="Courier New" w:cs="Courier New"/>
+          <w:color w:val="16BAAC"/>
+          <w:sz w:val="20"/>
+          <w:szCs w:val="20"/>
+          <w:lang w:val="en-US" w:eastAsia="ru-RU"/>
+        </w:rPr>
+        <w:t xml:space="preserve">E </w:t>
+      </w:r>
+      <w:r>
+        <w:rPr>
+          <w:rFonts w:ascii="Courier New" w:eastAsia="Times New Roman" w:hAnsi="Courier New" w:cs="Courier New"/>
+          <w:color w:val="C77DBB"/>
+          <w:sz w:val="20"/>
+          <w:szCs w:val="20"/>
+          <w:lang w:val="en-US" w:eastAsia="ru-RU"/>
+        </w:rPr>
+        <w:t>element</w:t>
       </w:r>
       <w:r>
         <w:rPr>
@@ -3264,8 +3539,18 @@
           <w:szCs w:val="20"/>
           <w:lang w:val="en-US" w:eastAsia="ru-RU"/>
         </w:rPr>
+        <w:t>;</w:t>
+      </w:r>
+      <w:r>
+        <w:rPr>
+          <w:rFonts w:ascii="Courier New" w:eastAsia="Times New Roman" w:hAnsi="Courier New" w:cs="Courier New"/>
+          <w:color w:val="BCBEC4"/>
+          <w:sz w:val="20"/>
+          <w:szCs w:val="20"/>
+          <w:lang w:val="en-US" w:eastAsia="ru-RU"/>
+        </w:rPr>
         <w:br/>
-        <w:t xml:space="preserve">    Node&lt;</w:t>
+        <w:t xml:space="preserve">        Node&lt;</w:t>
       </w:r>
       <w:r>
         <w:rPr>
@@ -3295,7 +3580,7 @@
           <w:szCs w:val="20"/>
           <w:lang w:val="en-US" w:eastAsia="ru-RU"/>
         </w:rPr>
-        <w:t>first</w:t>
+        <w:t>next</w:t>
       </w:r>
       <w:r>
         <w:rPr>
@@ -3316,7 +3601,7 @@
           <w:lang w:val="en-US" w:eastAsia="ru-RU"/>
         </w:rPr>
         <w:br/>
-        <w:t xml:space="preserve">    Node&lt;</w:t>
+        <w:t xml:space="preserve">        Node&lt;</w:t>
       </w:r>
       <w:r>
         <w:rPr>
@@ -3346,7 +3631,7 @@
           <w:szCs w:val="20"/>
           <w:lang w:val="en-US" w:eastAsia="ru-RU"/>
         </w:rPr>
-        <w:t>last</w:t>
+        <w:t>previous</w:t>
       </w:r>
       <w:r>
         <w:rPr>
@@ -3367,7 +3652,17 @@
           <w:lang w:val="en-US" w:eastAsia="ru-RU"/>
         </w:rPr>
         <w:br/>
-        <w:t xml:space="preserve">    </w:t>
+      </w:r>
+      <w:r>
+        <w:rPr>
+          <w:rFonts w:ascii="Courier New" w:eastAsia="Times New Roman" w:hAnsi="Courier New" w:cs="Courier New"/>
+          <w:color w:val="BCBEC4"/>
+          <w:sz w:val="20"/>
+          <w:szCs w:val="20"/>
+          <w:lang w:val="en-US" w:eastAsia="ru-RU"/>
+        </w:rPr>
+        <w:br/>
+        <w:t xml:space="preserve">        </w:t>
       </w:r>
       <w:r>
         <w:rPr>
@@ -3377,7 +3672,119 @@
           <w:szCs w:val="20"/>
           <w:lang w:val="en-US" w:eastAsia="ru-RU"/>
         </w:rPr>
-        <w:t xml:space="preserve">int </w:t>
+        <w:t xml:space="preserve">public </w:t>
+      </w:r>
+      <w:r>
+        <w:rPr>
+          <w:rFonts w:ascii="Courier New" w:eastAsia="Times New Roman" w:hAnsi="Courier New" w:cs="Courier New"/>
+          <w:color w:val="56A8F5"/>
+          <w:sz w:val="20"/>
+          <w:szCs w:val="20"/>
+          <w:lang w:val="en-US" w:eastAsia="ru-RU"/>
+        </w:rPr>
+        <w:t>Node</w:t>
+      </w:r>
+      <w:r>
+        <w:rPr>
+          <w:rFonts w:ascii="Courier New" w:eastAsia="Times New Roman" w:hAnsi="Courier New" w:cs="Courier New"/>
+          <w:color w:val="BCBEC4"/>
+          <w:sz w:val="20"/>
+          <w:szCs w:val="20"/>
+          <w:lang w:val="en-US" w:eastAsia="ru-RU"/>
+        </w:rPr>
+        <w:t>(</w:t>
+      </w:r>
+      <w:r>
+        <w:rPr>
+          <w:rFonts w:ascii="Courier New" w:eastAsia="Times New Roman" w:hAnsi="Courier New" w:cs="Courier New"/>
+          <w:color w:val="16BAAC"/>
+          <w:sz w:val="20"/>
+          <w:szCs w:val="20"/>
+          <w:lang w:val="en-US" w:eastAsia="ru-RU"/>
+        </w:rPr>
+        <w:t xml:space="preserve">E </w:t>
+      </w:r>
+      <w:r>
+        <w:rPr>
+          <w:rFonts w:ascii="Courier New" w:eastAsia="Times New Roman" w:hAnsi="Courier New" w:cs="Courier New"/>
+          <w:color w:val="BCBEC4"/>
+          <w:sz w:val="20"/>
+          <w:szCs w:val="20"/>
+          <w:lang w:val="en-US" w:eastAsia="ru-RU"/>
+        </w:rPr>
+        <w:t>element, Node&lt;</w:t>
+      </w:r>
+      <w:r>
+        <w:rPr>
+          <w:rFonts w:ascii="Courier New" w:eastAsia="Times New Roman" w:hAnsi="Courier New" w:cs="Courier New"/>
+          <w:color w:val="16BAAC"/>
+          <w:sz w:val="20"/>
+          <w:szCs w:val="20"/>
+          <w:lang w:val="en-US" w:eastAsia="ru-RU"/>
+        </w:rPr>
+        <w:t>E</w:t>
+      </w:r>
+      <w:r>
+        <w:rPr>
+          <w:rFonts w:ascii="Courier New" w:eastAsia="Times New Roman" w:hAnsi="Courier New" w:cs="Courier New"/>
+          <w:color w:val="BCBEC4"/>
+          <w:sz w:val="20"/>
+          <w:szCs w:val="20"/>
+          <w:lang w:val="en-US" w:eastAsia="ru-RU"/>
+        </w:rPr>
+        <w:t>&gt; next, Node&lt;</w:t>
+      </w:r>
+      <w:r>
+        <w:rPr>
+          <w:rFonts w:ascii="Courier New" w:eastAsia="Times New Roman" w:hAnsi="Courier New" w:cs="Courier New"/>
+          <w:color w:val="16BAAC"/>
+          <w:sz w:val="20"/>
+          <w:szCs w:val="20"/>
+          <w:lang w:val="en-US" w:eastAsia="ru-RU"/>
+        </w:rPr>
+        <w:t>E</w:t>
+      </w:r>
+      <w:r>
+        <w:rPr>
+          <w:rFonts w:ascii="Courier New" w:eastAsia="Times New Roman" w:hAnsi="Courier New" w:cs="Courier New"/>
+          <w:color w:val="BCBEC4"/>
+          <w:sz w:val="20"/>
+          <w:szCs w:val="20"/>
+          <w:lang w:val="en-US" w:eastAsia="ru-RU"/>
+        </w:rPr>
+        <w:t>&gt; previous) {</w:t>
+      </w:r>
+      <w:r>
+        <w:rPr>
+          <w:rFonts w:ascii="Courier New" w:eastAsia="Times New Roman" w:hAnsi="Courier New" w:cs="Courier New"/>
+          <w:color w:val="BCBEC4"/>
+          <w:sz w:val="20"/>
+          <w:szCs w:val="20"/>
+          <w:lang w:val="en-US" w:eastAsia="ru-RU"/>
+        </w:rPr>
+        <w:br/>
+        <w:t xml:space="preserve">            </w:t>
+      </w:r>
+      <w:proofErr w:type="spellStart"/>
+      <w:r>
+        <w:rPr>
+          <w:rFonts w:ascii="Courier New" w:eastAsia="Times New Roman" w:hAnsi="Courier New" w:cs="Courier New"/>
+          <w:color w:val="CF8E6D"/>
+          <w:sz w:val="20"/>
+          <w:szCs w:val="20"/>
+          <w:lang w:val="en-US" w:eastAsia="ru-RU"/>
+        </w:rPr>
+        <w:t>this</w:t>
+      </w:r>
+      <w:r>
+        <w:rPr>
+          <w:rFonts w:ascii="Courier New" w:eastAsia="Times New Roman" w:hAnsi="Courier New" w:cs="Courier New"/>
+          <w:color w:val="BCBEC4"/>
+          <w:sz w:val="20"/>
+          <w:szCs w:val="20"/>
+          <w:lang w:val="en-US" w:eastAsia="ru-RU"/>
+        </w:rPr>
+        <w:t>.</w:t>
       </w:r>
       <w:r>
         <w:rPr>
@@ -3387,7 +3794,18 @@
           <w:szCs w:val="20"/>
           <w:lang w:val="en-US" w:eastAsia="ru-RU"/>
         </w:rPr>
-        <w:t xml:space="preserve">size </w:t>
+        <w:t>element</w:t>
+      </w:r>
+      <w:proofErr w:type="spellEnd"/>
+      <w:r>
+        <w:rPr>
+          <w:rFonts w:ascii="Courier New" w:eastAsia="Times New Roman" w:hAnsi="Courier New" w:cs="Courier New"/>
+          <w:color w:val="C77DBB"/>
+          <w:sz w:val="20"/>
+          <w:szCs w:val="20"/>
+          <w:lang w:val="en-US" w:eastAsia="ru-RU"/>
+        </w:rPr>
+        <w:t xml:space="preserve"> </w:t>
       </w:r>
       <w:r>
         <w:rPr>
@@ -3397,17 +3815,7 @@
           <w:szCs w:val="20"/>
           <w:lang w:val="en-US" w:eastAsia="ru-RU"/>
         </w:rPr>
-        <w:t xml:space="preserve">= </w:t>
-      </w:r>
-      <w:r>
-        <w:rPr>
-          <w:rFonts w:ascii="Courier New" w:eastAsia="Times New Roman" w:hAnsi="Courier New" w:cs="Courier New"/>
-          <w:color w:val="2AACB8"/>
-          <w:sz w:val="20"/>
-          <w:szCs w:val="20"/>
-          <w:lang w:val="en-US" w:eastAsia="ru-RU"/>
-        </w:rPr>
-        <w:t>0</w:t>
+        <w:t>= element;</w:t>
       </w:r>
       <w:r>
         <w:rPr>
@@ -3417,7 +3825,19 @@
           <w:szCs w:val="20"/>
           <w:lang w:val="en-US" w:eastAsia="ru-RU"/>
         </w:rPr>
-        <w:t>;</w:t>
+        <w:br/>
+        <w:t xml:space="preserve">            </w:t>
+      </w:r>
+      <w:proofErr w:type="spellStart"/>
+      <w:r>
+        <w:rPr>
+          <w:rFonts w:ascii="Courier New" w:eastAsia="Times New Roman" w:hAnsi="Courier New" w:cs="Courier New"/>
+          <w:color w:val="CF8E6D"/>
+          <w:sz w:val="20"/>
+          <w:szCs w:val="20"/>
+          <w:lang w:val="en-US" w:eastAsia="ru-RU"/>
+        </w:rPr>
+        <w:t>this</w:t>
       </w:r>
       <w:r>
         <w:rPr>
@@ -3427,7 +3847,28 @@
           <w:szCs w:val="20"/>
           <w:lang w:val="en-US" w:eastAsia="ru-RU"/>
         </w:rPr>
-        <w:br/>
+        <w:t>.</w:t>
+      </w:r>
+      <w:r>
+        <w:rPr>
+          <w:rFonts w:ascii="Courier New" w:eastAsia="Times New Roman" w:hAnsi="Courier New" w:cs="Courier New"/>
+          <w:color w:val="C77DBB"/>
+          <w:sz w:val="20"/>
+          <w:szCs w:val="20"/>
+          <w:lang w:val="en-US" w:eastAsia="ru-RU"/>
+        </w:rPr>
+        <w:t>next</w:t>
+      </w:r>
+      <w:proofErr w:type="spellEnd"/>
+      <w:r>
+        <w:rPr>
+          <w:rFonts w:ascii="Courier New" w:eastAsia="Times New Roman" w:hAnsi="Courier New" w:cs="Courier New"/>
+          <w:color w:val="C77DBB"/>
+          <w:sz w:val="20"/>
+          <w:szCs w:val="20"/>
+          <w:lang w:val="en-US" w:eastAsia="ru-RU"/>
+        </w:rPr>
+        <w:t xml:space="preserve"> </w:t>
       </w:r>
       <w:r>
         <w:rPr>
@@ -3437,9 +3878,20 @@
           <w:szCs w:val="20"/>
           <w:lang w:val="en-US" w:eastAsia="ru-RU"/>
         </w:rPr>
+        <w:t>= next;</w:t>
+      </w:r>
+      <w:r>
+        <w:rPr>
+          <w:rFonts w:ascii="Courier New" w:eastAsia="Times New Roman" w:hAnsi="Courier New" w:cs="Courier New"/>
+          <w:color w:val="BCBEC4"/>
+          <w:sz w:val="20"/>
+          <w:szCs w:val="20"/>
+          <w:lang w:val="en-US" w:eastAsia="ru-RU"/>
+        </w:rPr>
         <w:br/>
-        <w:t xml:space="preserve">    </w:t>
-      </w:r>
+        <w:t xml:space="preserve">            </w:t>
+      </w:r>
+      <w:proofErr w:type="spellStart"/>
       <w:r>
         <w:rPr>
           <w:rFonts w:ascii="Courier New" w:eastAsia="Times New Roman" w:hAnsi="Courier New" w:cs="Courier New"/>
@@ -3448,7 +3900,7 @@
           <w:szCs w:val="20"/>
           <w:lang w:val="en-US" w:eastAsia="ru-RU"/>
         </w:rPr>
-        <w:t xml:space="preserve">private static class </w:t>
+        <w:t>this</w:t>
       </w:r>
       <w:r>
         <w:rPr>
@@ -3458,17 +3910,28 @@
           <w:szCs w:val="20"/>
           <w:lang w:val="en-US" w:eastAsia="ru-RU"/>
         </w:rPr>
-        <w:t>Node&lt;</w:t>
+        <w:t>.</w:t>
       </w:r>
       <w:r>
         <w:rPr>
           <w:rFonts w:ascii="Courier New" w:eastAsia="Times New Roman" w:hAnsi="Courier New" w:cs="Courier New"/>
-          <w:color w:val="16BAAC"/>
+          <w:color w:val="C77DBB"/>
           <w:sz w:val="20"/>
           <w:szCs w:val="20"/>
           <w:lang w:val="en-US" w:eastAsia="ru-RU"/>
         </w:rPr>
-        <w:t>E</w:t>
+        <w:t>previous</w:t>
+      </w:r>
+      <w:proofErr w:type="spellEnd"/>
+      <w:r>
+        <w:rPr>
+          <w:rFonts w:ascii="Courier New" w:eastAsia="Times New Roman" w:hAnsi="Courier New" w:cs="Courier New"/>
+          <w:color w:val="C77DBB"/>
+          <w:sz w:val="20"/>
+          <w:szCs w:val="20"/>
+          <w:lang w:val="en-US" w:eastAsia="ru-RU"/>
+        </w:rPr>
+        <w:t xml:space="preserve"> </w:t>
       </w:r>
       <w:r>
         <w:rPr>
@@ -3478,7 +3941,7 @@
           <w:szCs w:val="20"/>
           <w:lang w:val="en-US" w:eastAsia="ru-RU"/>
         </w:rPr>
-        <w:t>&gt; {</w:t>
+        <w:t>= previous;</w:t>
       </w:r>
       <w:r>
         <w:rPr>
@@ -3489,27 +3952,7 @@
           <w:lang w:val="en-US" w:eastAsia="ru-RU"/>
         </w:rPr>
         <w:br/>
-        <w:t xml:space="preserve">        </w:t>
-      </w:r>
-      <w:r>
-        <w:rPr>
-          <w:rFonts w:ascii="Courier New" w:eastAsia="Times New Roman" w:hAnsi="Courier New" w:cs="Courier New"/>
-          <w:color w:val="16BAAC"/>
-          <w:sz w:val="20"/>
-          <w:szCs w:val="20"/>
-          <w:lang w:val="en-US" w:eastAsia="ru-RU"/>
-        </w:rPr>
-        <w:t xml:space="preserve">E </w:t>
-      </w:r>
-      <w:r>
-        <w:rPr>
-          <w:rFonts w:ascii="Courier New" w:eastAsia="Times New Roman" w:hAnsi="Courier New" w:cs="Courier New"/>
-          <w:color w:val="C77DBB"/>
-          <w:sz w:val="20"/>
-          <w:szCs w:val="20"/>
-          <w:lang w:val="en-US" w:eastAsia="ru-RU"/>
-        </w:rPr>
-        <w:t>element</w:t>
+        <w:t xml:space="preserve">        }</w:t>
       </w:r>
       <w:r>
         <w:rPr>
@@ -3519,7 +3962,8 @@
           <w:szCs w:val="20"/>
           <w:lang w:val="en-US" w:eastAsia="ru-RU"/>
         </w:rPr>
-        <w:t>;</w:t>
+        <w:br/>
+        <w:t xml:space="preserve">    }</w:t>
       </w:r>
       <w:r>
         <w:rPr>
@@ -3530,430 +3974,6 @@
           <w:lang w:val="en-US" w:eastAsia="ru-RU"/>
         </w:rPr>
         <w:br/>
-        <w:t xml:space="preserve">        Node&lt;</w:t>
-      </w:r>
-      <w:r>
-        <w:rPr>
-          <w:rFonts w:ascii="Courier New" w:eastAsia="Times New Roman" w:hAnsi="Courier New" w:cs="Courier New"/>
-          <w:color w:val="16BAAC"/>
-          <w:sz w:val="20"/>
-          <w:szCs w:val="20"/>
-          <w:lang w:val="en-US" w:eastAsia="ru-RU"/>
-        </w:rPr>
-        <w:t>E</w:t>
-      </w:r>
-      <w:r>
-        <w:rPr>
-          <w:rFonts w:ascii="Courier New" w:eastAsia="Times New Roman" w:hAnsi="Courier New" w:cs="Courier New"/>
-          <w:color w:val="BCBEC4"/>
-          <w:sz w:val="20"/>
-          <w:szCs w:val="20"/>
-          <w:lang w:val="en-US" w:eastAsia="ru-RU"/>
-        </w:rPr>
-        <w:t xml:space="preserve">&gt; </w:t>
-      </w:r>
-      <w:r>
-        <w:rPr>
-          <w:rFonts w:ascii="Courier New" w:eastAsia="Times New Roman" w:hAnsi="Courier New" w:cs="Courier New"/>
-          <w:color w:val="C77DBB"/>
-          <w:sz w:val="20"/>
-          <w:szCs w:val="20"/>
-          <w:lang w:val="en-US" w:eastAsia="ru-RU"/>
-        </w:rPr>
-        <w:t>next</w:t>
-      </w:r>
-      <w:r>
-        <w:rPr>
-          <w:rFonts w:ascii="Courier New" w:eastAsia="Times New Roman" w:hAnsi="Courier New" w:cs="Courier New"/>
-          <w:color w:val="BCBEC4"/>
-          <w:sz w:val="20"/>
-          <w:szCs w:val="20"/>
-          <w:lang w:val="en-US" w:eastAsia="ru-RU"/>
-        </w:rPr>
-        <w:t>;</w:t>
-      </w:r>
-      <w:r>
-        <w:rPr>
-          <w:rFonts w:ascii="Courier New" w:eastAsia="Times New Roman" w:hAnsi="Courier New" w:cs="Courier New"/>
-          <w:color w:val="BCBEC4"/>
-          <w:sz w:val="20"/>
-          <w:szCs w:val="20"/>
-          <w:lang w:val="en-US" w:eastAsia="ru-RU"/>
-        </w:rPr>
-        <w:br/>
-        <w:t xml:space="preserve">        Node&lt;</w:t>
-      </w:r>
-      <w:r>
-        <w:rPr>
-          <w:rFonts w:ascii="Courier New" w:eastAsia="Times New Roman" w:hAnsi="Courier New" w:cs="Courier New"/>
-          <w:color w:val="16BAAC"/>
-          <w:sz w:val="20"/>
-          <w:szCs w:val="20"/>
-          <w:lang w:val="en-US" w:eastAsia="ru-RU"/>
-        </w:rPr>
-        <w:t>E</w:t>
-      </w:r>
-      <w:r>
-        <w:rPr>
-          <w:rFonts w:ascii="Courier New" w:eastAsia="Times New Roman" w:hAnsi="Courier New" w:cs="Courier New"/>
-          <w:color w:val="BCBEC4"/>
-          <w:sz w:val="20"/>
-          <w:szCs w:val="20"/>
-          <w:lang w:val="en-US" w:eastAsia="ru-RU"/>
-        </w:rPr>
-        <w:t xml:space="preserve">&gt; </w:t>
-      </w:r>
-      <w:r>
-        <w:rPr>
-          <w:rFonts w:ascii="Courier New" w:eastAsia="Times New Roman" w:hAnsi="Courier New" w:cs="Courier New"/>
-          <w:color w:val="C77DBB"/>
-          <w:sz w:val="20"/>
-          <w:szCs w:val="20"/>
-          <w:lang w:val="en-US" w:eastAsia="ru-RU"/>
-        </w:rPr>
-        <w:t>previous</w:t>
-      </w:r>
-      <w:r>
-        <w:rPr>
-          <w:rFonts w:ascii="Courier New" w:eastAsia="Times New Roman" w:hAnsi="Courier New" w:cs="Courier New"/>
-          <w:color w:val="BCBEC4"/>
-          <w:sz w:val="20"/>
-          <w:szCs w:val="20"/>
-          <w:lang w:val="en-US" w:eastAsia="ru-RU"/>
-        </w:rPr>
-        <w:t>;</w:t>
-      </w:r>
-      <w:r>
-        <w:rPr>
-          <w:rFonts w:ascii="Courier New" w:eastAsia="Times New Roman" w:hAnsi="Courier New" w:cs="Courier New"/>
-          <w:color w:val="BCBEC4"/>
-          <w:sz w:val="20"/>
-          <w:szCs w:val="20"/>
-          <w:lang w:val="en-US" w:eastAsia="ru-RU"/>
-        </w:rPr>
-        <w:br/>
-      </w:r>
-      <w:r>
-        <w:rPr>
-          <w:rFonts w:ascii="Courier New" w:eastAsia="Times New Roman" w:hAnsi="Courier New" w:cs="Courier New"/>
-          <w:color w:val="BCBEC4"/>
-          <w:sz w:val="20"/>
-          <w:szCs w:val="20"/>
-          <w:lang w:val="en-US" w:eastAsia="ru-RU"/>
-        </w:rPr>
-        <w:br/>
-        <w:t xml:space="preserve">        </w:t>
-      </w:r>
-      <w:r>
-        <w:rPr>
-          <w:rFonts w:ascii="Courier New" w:eastAsia="Times New Roman" w:hAnsi="Courier New" w:cs="Courier New"/>
-          <w:color w:val="CF8E6D"/>
-          <w:sz w:val="20"/>
-          <w:szCs w:val="20"/>
-          <w:lang w:val="en-US" w:eastAsia="ru-RU"/>
-        </w:rPr>
-        <w:t xml:space="preserve">public </w:t>
-      </w:r>
-      <w:r>
-        <w:rPr>
-          <w:rFonts w:ascii="Courier New" w:eastAsia="Times New Roman" w:hAnsi="Courier New" w:cs="Courier New"/>
-          <w:color w:val="56A8F5"/>
-          <w:sz w:val="20"/>
-          <w:szCs w:val="20"/>
-          <w:lang w:val="en-US" w:eastAsia="ru-RU"/>
-        </w:rPr>
-        <w:t>Node</w:t>
-      </w:r>
-      <w:r>
-        <w:rPr>
-          <w:rFonts w:ascii="Courier New" w:eastAsia="Times New Roman" w:hAnsi="Courier New" w:cs="Courier New"/>
-          <w:color w:val="BCBEC4"/>
-          <w:sz w:val="20"/>
-          <w:szCs w:val="20"/>
-          <w:lang w:val="en-US" w:eastAsia="ru-RU"/>
-        </w:rPr>
-        <w:t>(</w:t>
-      </w:r>
-      <w:r>
-        <w:rPr>
-          <w:rFonts w:ascii="Courier New" w:eastAsia="Times New Roman" w:hAnsi="Courier New" w:cs="Courier New"/>
-          <w:color w:val="16BAAC"/>
-          <w:sz w:val="20"/>
-          <w:szCs w:val="20"/>
-          <w:lang w:val="en-US" w:eastAsia="ru-RU"/>
-        </w:rPr>
-        <w:t xml:space="preserve">E </w:t>
-      </w:r>
-      <w:r>
-        <w:rPr>
-          <w:rFonts w:ascii="Courier New" w:eastAsia="Times New Roman" w:hAnsi="Courier New" w:cs="Courier New"/>
-          <w:color w:val="BCBEC4"/>
-          <w:sz w:val="20"/>
-          <w:szCs w:val="20"/>
-          <w:lang w:val="en-US" w:eastAsia="ru-RU"/>
-        </w:rPr>
-        <w:t>element, Node&lt;</w:t>
-      </w:r>
-      <w:r>
-        <w:rPr>
-          <w:rFonts w:ascii="Courier New" w:eastAsia="Times New Roman" w:hAnsi="Courier New" w:cs="Courier New"/>
-          <w:color w:val="16BAAC"/>
-          <w:sz w:val="20"/>
-          <w:szCs w:val="20"/>
-          <w:lang w:val="en-US" w:eastAsia="ru-RU"/>
-        </w:rPr>
-        <w:t>E</w:t>
-      </w:r>
-      <w:r>
-        <w:rPr>
-          <w:rFonts w:ascii="Courier New" w:eastAsia="Times New Roman" w:hAnsi="Courier New" w:cs="Courier New"/>
-          <w:color w:val="BCBEC4"/>
-          <w:sz w:val="20"/>
-          <w:szCs w:val="20"/>
-          <w:lang w:val="en-US" w:eastAsia="ru-RU"/>
-        </w:rPr>
-        <w:t>&gt; next, Node&lt;</w:t>
-      </w:r>
-      <w:r>
-        <w:rPr>
-          <w:rFonts w:ascii="Courier New" w:eastAsia="Times New Roman" w:hAnsi="Courier New" w:cs="Courier New"/>
-          <w:color w:val="16BAAC"/>
-          <w:sz w:val="20"/>
-          <w:szCs w:val="20"/>
-          <w:lang w:val="en-US" w:eastAsia="ru-RU"/>
-        </w:rPr>
-        <w:t>E</w:t>
-      </w:r>
-      <w:r>
-        <w:rPr>
-          <w:rFonts w:ascii="Courier New" w:eastAsia="Times New Roman" w:hAnsi="Courier New" w:cs="Courier New"/>
-          <w:color w:val="BCBEC4"/>
-          <w:sz w:val="20"/>
-          <w:szCs w:val="20"/>
-          <w:lang w:val="en-US" w:eastAsia="ru-RU"/>
-        </w:rPr>
-        <w:t>&gt; previous) {</w:t>
-      </w:r>
-      <w:r>
-        <w:rPr>
-          <w:rFonts w:ascii="Courier New" w:eastAsia="Times New Roman" w:hAnsi="Courier New" w:cs="Courier New"/>
-          <w:color w:val="BCBEC4"/>
-          <w:sz w:val="20"/>
-          <w:szCs w:val="20"/>
-          <w:lang w:val="en-US" w:eastAsia="ru-RU"/>
-        </w:rPr>
-        <w:br/>
-        <w:t xml:space="preserve">            </w:t>
-      </w:r>
-      <w:proofErr w:type="spellStart"/>
-      <w:r>
-        <w:rPr>
-          <w:rFonts w:ascii="Courier New" w:eastAsia="Times New Roman" w:hAnsi="Courier New" w:cs="Courier New"/>
-          <w:color w:val="CF8E6D"/>
-          <w:sz w:val="20"/>
-          <w:szCs w:val="20"/>
-          <w:lang w:val="en-US" w:eastAsia="ru-RU"/>
-        </w:rPr>
-        <w:t>this</w:t>
-      </w:r>
-      <w:r>
-        <w:rPr>
-          <w:rFonts w:ascii="Courier New" w:eastAsia="Times New Roman" w:hAnsi="Courier New" w:cs="Courier New"/>
-          <w:color w:val="BCBEC4"/>
-          <w:sz w:val="20"/>
-          <w:szCs w:val="20"/>
-          <w:lang w:val="en-US" w:eastAsia="ru-RU"/>
-        </w:rPr>
-        <w:t>.</w:t>
-      </w:r>
-      <w:r>
-        <w:rPr>
-          <w:rFonts w:ascii="Courier New" w:eastAsia="Times New Roman" w:hAnsi="Courier New" w:cs="Courier New"/>
-          <w:color w:val="C77DBB"/>
-          <w:sz w:val="20"/>
-          <w:szCs w:val="20"/>
-          <w:lang w:val="en-US" w:eastAsia="ru-RU"/>
-        </w:rPr>
-        <w:t>element</w:t>
-      </w:r>
-      <w:proofErr w:type="spellEnd"/>
-      <w:r>
-        <w:rPr>
-          <w:rFonts w:ascii="Courier New" w:eastAsia="Times New Roman" w:hAnsi="Courier New" w:cs="Courier New"/>
-          <w:color w:val="C77DBB"/>
-          <w:sz w:val="20"/>
-          <w:szCs w:val="20"/>
-          <w:lang w:val="en-US" w:eastAsia="ru-RU"/>
-        </w:rPr>
-        <w:t xml:space="preserve"> </w:t>
-      </w:r>
-      <w:r>
-        <w:rPr>
-          <w:rFonts w:ascii="Courier New" w:eastAsia="Times New Roman" w:hAnsi="Courier New" w:cs="Courier New"/>
-          <w:color w:val="BCBEC4"/>
-          <w:sz w:val="20"/>
-          <w:szCs w:val="20"/>
-          <w:lang w:val="en-US" w:eastAsia="ru-RU"/>
-        </w:rPr>
-        <w:t>= element;</w:t>
-      </w:r>
-      <w:r>
-        <w:rPr>
-          <w:rFonts w:ascii="Courier New" w:eastAsia="Times New Roman" w:hAnsi="Courier New" w:cs="Courier New"/>
-          <w:color w:val="BCBEC4"/>
-          <w:sz w:val="20"/>
-          <w:szCs w:val="20"/>
-          <w:lang w:val="en-US" w:eastAsia="ru-RU"/>
-        </w:rPr>
-        <w:br/>
-        <w:t xml:space="preserve">            </w:t>
-      </w:r>
-      <w:proofErr w:type="spellStart"/>
-      <w:r>
-        <w:rPr>
-          <w:rFonts w:ascii="Courier New" w:eastAsia="Times New Roman" w:hAnsi="Courier New" w:cs="Courier New"/>
-          <w:color w:val="CF8E6D"/>
-          <w:sz w:val="20"/>
-          <w:szCs w:val="20"/>
-          <w:lang w:val="en-US" w:eastAsia="ru-RU"/>
-        </w:rPr>
-        <w:t>this</w:t>
-      </w:r>
-      <w:r>
-        <w:rPr>
-          <w:rFonts w:ascii="Courier New" w:eastAsia="Times New Roman" w:hAnsi="Courier New" w:cs="Courier New"/>
-          <w:color w:val="BCBEC4"/>
-          <w:sz w:val="20"/>
-          <w:szCs w:val="20"/>
-          <w:lang w:val="en-US" w:eastAsia="ru-RU"/>
-        </w:rPr>
-        <w:t>.</w:t>
-      </w:r>
-      <w:r>
-        <w:rPr>
-          <w:rFonts w:ascii="Courier New" w:eastAsia="Times New Roman" w:hAnsi="Courier New" w:cs="Courier New"/>
-          <w:color w:val="C77DBB"/>
-          <w:sz w:val="20"/>
-          <w:szCs w:val="20"/>
-          <w:lang w:val="en-US" w:eastAsia="ru-RU"/>
-        </w:rPr>
-        <w:t>next</w:t>
-      </w:r>
-      <w:proofErr w:type="spellEnd"/>
-      <w:r>
-        <w:rPr>
-          <w:rFonts w:ascii="Courier New" w:eastAsia="Times New Roman" w:hAnsi="Courier New" w:cs="Courier New"/>
-          <w:color w:val="C77DBB"/>
-          <w:sz w:val="20"/>
-          <w:szCs w:val="20"/>
-          <w:lang w:val="en-US" w:eastAsia="ru-RU"/>
-        </w:rPr>
-        <w:t xml:space="preserve"> </w:t>
-      </w:r>
-      <w:r>
-        <w:rPr>
-          <w:rFonts w:ascii="Courier New" w:eastAsia="Times New Roman" w:hAnsi="Courier New" w:cs="Courier New"/>
-          <w:color w:val="BCBEC4"/>
-          <w:sz w:val="20"/>
-          <w:szCs w:val="20"/>
-          <w:lang w:val="en-US" w:eastAsia="ru-RU"/>
-        </w:rPr>
-        <w:t>= next;</w:t>
-      </w:r>
-      <w:r>
-        <w:rPr>
-          <w:rFonts w:ascii="Courier New" w:eastAsia="Times New Roman" w:hAnsi="Courier New" w:cs="Courier New"/>
-          <w:color w:val="BCBEC4"/>
-          <w:sz w:val="20"/>
-          <w:szCs w:val="20"/>
-          <w:lang w:val="en-US" w:eastAsia="ru-RU"/>
-        </w:rPr>
-        <w:br/>
-        <w:t xml:space="preserve">            </w:t>
-      </w:r>
-      <w:proofErr w:type="spellStart"/>
-      <w:r>
-        <w:rPr>
-          <w:rFonts w:ascii="Courier New" w:eastAsia="Times New Roman" w:hAnsi="Courier New" w:cs="Courier New"/>
-          <w:color w:val="CF8E6D"/>
-          <w:sz w:val="20"/>
-          <w:szCs w:val="20"/>
-          <w:lang w:val="en-US" w:eastAsia="ru-RU"/>
-        </w:rPr>
-        <w:t>this</w:t>
-      </w:r>
-      <w:r>
-        <w:rPr>
-          <w:rFonts w:ascii="Courier New" w:eastAsia="Times New Roman" w:hAnsi="Courier New" w:cs="Courier New"/>
-          <w:color w:val="BCBEC4"/>
-          <w:sz w:val="20"/>
-          <w:szCs w:val="20"/>
-          <w:lang w:val="en-US" w:eastAsia="ru-RU"/>
-        </w:rPr>
-        <w:t>.</w:t>
-      </w:r>
-      <w:r>
-        <w:rPr>
-          <w:rFonts w:ascii="Courier New" w:eastAsia="Times New Roman" w:hAnsi="Courier New" w:cs="Courier New"/>
-          <w:color w:val="C77DBB"/>
-          <w:sz w:val="20"/>
-          <w:szCs w:val="20"/>
-          <w:lang w:val="en-US" w:eastAsia="ru-RU"/>
-        </w:rPr>
-        <w:t>previous</w:t>
-      </w:r>
-      <w:proofErr w:type="spellEnd"/>
-      <w:r>
-        <w:rPr>
-          <w:rFonts w:ascii="Courier New" w:eastAsia="Times New Roman" w:hAnsi="Courier New" w:cs="Courier New"/>
-          <w:color w:val="C77DBB"/>
-          <w:sz w:val="20"/>
-          <w:szCs w:val="20"/>
-          <w:lang w:val="en-US" w:eastAsia="ru-RU"/>
-        </w:rPr>
-        <w:t xml:space="preserve"> </w:t>
-      </w:r>
-      <w:r>
-        <w:rPr>
-          <w:rFonts w:ascii="Courier New" w:eastAsia="Times New Roman" w:hAnsi="Courier New" w:cs="Courier New"/>
-          <w:color w:val="BCBEC4"/>
-          <w:sz w:val="20"/>
-          <w:szCs w:val="20"/>
-          <w:lang w:val="en-US" w:eastAsia="ru-RU"/>
-        </w:rPr>
-        <w:t>= previous;</w:t>
-      </w:r>
-      <w:r>
-        <w:rPr>
-          <w:rFonts w:ascii="Courier New" w:eastAsia="Times New Roman" w:hAnsi="Courier New" w:cs="Courier New"/>
-          <w:color w:val="BCBEC4"/>
-          <w:sz w:val="20"/>
-          <w:szCs w:val="20"/>
-          <w:lang w:val="en-US" w:eastAsia="ru-RU"/>
-        </w:rPr>
-        <w:br/>
-        <w:t xml:space="preserve">        }</w:t>
-      </w:r>
-      <w:r>
-        <w:rPr>
-          <w:rFonts w:ascii="Courier New" w:eastAsia="Times New Roman" w:hAnsi="Courier New" w:cs="Courier New"/>
-          <w:color w:val="BCBEC4"/>
-          <w:sz w:val="20"/>
-          <w:szCs w:val="20"/>
-          <w:lang w:val="en-US" w:eastAsia="ru-RU"/>
-        </w:rPr>
-        <w:br/>
-        <w:t xml:space="preserve">    }</w:t>
-      </w:r>
-      <w:r>
-        <w:rPr>
-          <w:rFonts w:ascii="Courier New" w:eastAsia="Times New Roman" w:hAnsi="Courier New" w:cs="Courier New"/>
-          <w:color w:val="BCBEC4"/>
-          <w:sz w:val="20"/>
-          <w:szCs w:val="20"/>
-          <w:lang w:val="en-US" w:eastAsia="ru-RU"/>
-        </w:rPr>
-        <w:br/>
         <w:t>}</w:t>
       </w:r>
     </w:p>
@@ -4285,26 +4305,7 @@
           <w:rFonts w:cstheme="minorHAnsi"/>
         </w:rPr>
         <w:tab/>
-        <w:t>Добавление в середину</w:t>
-      </w:r>
-      <w:r>
-        <w:rPr>
-          <w:rFonts w:cstheme="minorHAnsi"/>
-        </w:rPr>
-        <w:t xml:space="preserve"> </w:t>
-      </w:r>
-      <w:r>
-        <w:rPr>
-          <w:rFonts w:cstheme="minorHAnsi"/>
-          <w:lang w:val="en-US"/>
-        </w:rPr>
-        <w:t>O</w:t>
-      </w:r>
-      <w:r>
-        <w:rPr>
-          <w:rFonts w:cstheme="minorHAnsi"/>
-        </w:rPr>
-        <w:t>(</w:t>
+        <w:t>Добавление в середину(</w:t>
       </w:r>
       <w:r>
         <w:rPr>
@@ -4330,53 +4331,14 @@
           <w:rFonts w:cstheme="minorHAnsi"/>
         </w:rPr>
         <w:br/>
-        <w:t>Удаление нача</w:t>
-      </w:r>
-      <w:r>
-        <w:rPr>
-          <w:rFonts w:cstheme="minorHAnsi"/>
-        </w:rPr>
-        <w:t>ло/конец О(1)</w:t>
+        <w:t>Удаление начало/конец О(1)</w:t>
       </w:r>
       <w:r>
         <w:rPr>
           <w:rFonts w:cstheme="minorHAnsi"/>
         </w:rPr>
         <w:br/>
-        <w:t xml:space="preserve">Удаление </w:t>
-      </w:r>
-      <w:proofErr w:type="spellStart"/>
-      <w:r>
-        <w:rPr>
-          <w:rFonts w:cstheme="minorHAnsi"/>
-        </w:rPr>
-        <w:t>середина</w:t>
-      </w:r>
-      <w:r>
-        <w:rPr>
-          <w:rFonts w:cstheme="minorHAnsi"/>
-        </w:rPr>
-        <w:t>О</w:t>
-      </w:r>
-      <w:proofErr w:type="spellEnd"/>
-      <w:r>
-        <w:rPr>
-          <w:rFonts w:cstheme="minorHAnsi"/>
-        </w:rPr>
-        <w:t>(</w:t>
-      </w:r>
-      <w:r>
-        <w:rPr>
-          <w:rFonts w:cstheme="minorHAnsi"/>
-          <w:lang w:val="en-US"/>
-        </w:rPr>
-        <w:t>n</w:t>
-      </w:r>
-      <w:r>
-        <w:rPr>
-          <w:rFonts w:cstheme="minorHAnsi"/>
-        </w:rPr>
-        <w:t>/2) – т.к. нужно дойти до места удаления.</w:t>
+        <w:t>Удаление середина(О/2) – т.к. нужно дойти до места удаления.</w:t>
       </w:r>
       <w:r>
         <w:rPr>
@@ -4528,9 +4490,9 @@
       <w:pPr>
         <w:rPr>
           <w:rFonts w:cstheme="minorHAnsi"/>
-          <w:lang w:val="en-US"/>
-        </w:rPr>
-      </w:pPr>
+        </w:rPr>
+      </w:pPr>
+      <w:proofErr w:type="spellStart"/>
       <w:r>
         <w:rPr>
           <w:rFonts w:cstheme="minorHAnsi"/>
@@ -4547,6 +4509,7 @@
         </w:rPr>
         <w:t>ashMap</w:t>
       </w:r>
+      <w:proofErr w:type="spellEnd"/>
       <w:r>
         <w:rPr>
           <w:rFonts w:cstheme="minorHAnsi"/>
@@ -4589,13 +4552,7 @@
         <w:rPr>
           <w:rFonts w:cstheme="minorHAnsi"/>
         </w:rPr>
-        <w:t xml:space="preserve">жеств, </w:t>
-      </w:r>
-      <w:r>
-        <w:rPr>
-          <w:rFonts w:cstheme="minorHAnsi"/>
-        </w:rPr>
-        <w:t>структурно организованы</w:t>
+        <w:t>жеств, структурно организованная</w:t>
       </w:r>
       <w:r>
         <w:rPr>
@@ -4630,6 +4587,7 @@
         </w:rPr>
         <w:t xml:space="preserve">полностью полагается на реализацию </w:t>
       </w:r>
+      <w:proofErr w:type="spellStart"/>
       <w:r>
         <w:rPr>
           <w:rFonts w:cstheme="minorHAnsi"/>
@@ -4637,6 +4595,7 @@
         </w:rPr>
         <w:t>HashMap</w:t>
       </w:r>
+      <w:proofErr w:type="spellEnd"/>
       <w:r>
         <w:rPr>
           <w:rFonts w:cstheme="minorHAnsi"/>
@@ -4660,8 +4619,16 @@
         <w:rPr>
           <w:rFonts w:cstheme="minorHAnsi"/>
         </w:rPr>
-        <w:t>объект-заглушку</w:t>
-      </w:r>
+        <w:t xml:space="preserve">объект </w:t>
+      </w:r>
+      <w:proofErr w:type="spellStart"/>
+      <w:r>
+        <w:rPr>
+          <w:rFonts w:cstheme="minorHAnsi"/>
+        </w:rPr>
+        <w:t>заглужку</w:t>
+      </w:r>
+      <w:proofErr w:type="spellEnd"/>
       <w:r>
         <w:rPr>
           <w:rFonts w:cstheme="minorHAnsi"/>
@@ -4757,7 +4724,15 @@
         <w:ind w:left="705"/>
       </w:pPr>
       <w:r>
-        <w:t xml:space="preserve">В собственных реализациях возможно использование любой структуры данных внутри массива бакетов, включая открытую адресацию – способ хранения в хэш-таблице, который требует хранение всех элементов непосредственно в бакете – в случае коллизии приводит к поиску свободного бакета (не организацию структуры данных в нем) с помощью алгоритма пробирования. </w:t>
+        <w:t xml:space="preserve">В собственных реализациях возможно использование любой структуры данных внутри массива бакетов, включая открытую адресацию – способ хранения в хэш-таблице, который требует хранение всех элементов непосредственно в </w:t>
+      </w:r>
+      <w:proofErr w:type="spellStart"/>
+      <w:r>
+        <w:t>бакете</w:t>
+      </w:r>
+      <w:proofErr w:type="spellEnd"/>
+      <w:r>
+        <w:t xml:space="preserve"> – в случае коллизии приводит к поиску свободного бакета (не организацию структуры данных в нем) с помощью алгоритма пробирования. </w:t>
       </w:r>
     </w:p>
     <w:p>
@@ -5061,7 +5036,15 @@
         </w:numPr>
       </w:pPr>
       <w:r>
-        <w:t xml:space="preserve">Каждый элемент в бакете проверяется на </w:t>
+        <w:t xml:space="preserve">Каждый элемент в </w:t>
+      </w:r>
+      <w:proofErr w:type="spellStart"/>
+      <w:r>
+        <w:t>бакете</w:t>
+      </w:r>
+      <w:proofErr w:type="spellEnd"/>
+      <w:r>
+        <w:t xml:space="preserve"> проверяется на </w:t>
       </w:r>
       <w:r>
         <w:rPr>
@@ -5269,12 +5252,14 @@
       <w:r>
         <w:t xml:space="preserve">Нельзя использовать массивы в качестве ключей, т.к. </w:t>
       </w:r>
+      <w:proofErr w:type="spellStart"/>
       <w:r>
         <w:rPr>
           <w:lang w:val="en-US"/>
         </w:rPr>
         <w:t>HashCode</w:t>
       </w:r>
+      <w:proofErr w:type="spellEnd"/>
       <w:r>
         <w:t xml:space="preserve"> </w:t>
       </w:r>
@@ -5302,12 +5287,14 @@
       <w:r>
         <w:t xml:space="preserve">невозможно переопределить, и реализация </w:t>
       </w:r>
+      <w:proofErr w:type="spellStart"/>
       <w:r>
         <w:rPr>
           <w:lang w:val="en-US"/>
         </w:rPr>
         <w:t>hashCode</w:t>
       </w:r>
+      <w:proofErr w:type="spellEnd"/>
       <w:r>
         <w:t xml:space="preserve"> </w:t>
       </w:r>
@@ -5421,6 +5408,7 @@
         </w:rPr>
         <w:br w:type="textWrapping" w:clear="all"/>
       </w:r>
+      <w:proofErr w:type="spellStart"/>
       <w:r>
         <w:rPr>
           <w:b/>
@@ -5428,6 +5416,7 @@
         </w:rPr>
         <w:t>TreeMap</w:t>
       </w:r>
+      <w:proofErr w:type="spellEnd"/>
       <w:r>
         <w:rPr>
           <w:b/>
@@ -5475,12 +5464,14 @@
       <w:r>
         <w:t xml:space="preserve">на </w:t>
       </w:r>
+      <w:proofErr w:type="spellStart"/>
       <w:r>
         <w:rPr>
           <w:lang w:val="en-US"/>
         </w:rPr>
         <w:t>TreeMap</w:t>
       </w:r>
+      <w:proofErr w:type="spellEnd"/>
       <w:r>
         <w:t>.</w:t>
       </w:r>
@@ -6051,7 +6042,7 @@
     </w:p>
     <w:p>
       <w:r>
-        <w:t>Правила балансировки:</w:t>
+        <w:t xml:space="preserve">Правила балансировки: </w:t>
       </w:r>
     </w:p>
     <w:p>
@@ -6297,42 +6288,30 @@
         <w:t>Node</w:t>
       </w:r>
       <w:r>
-        <w:t>, а массив)</w:t>
-      </w:r>
-      <w:r>
-        <w:t>, но логически это полное бинарное дерево</w:t>
-      </w:r>
-      <w:r>
-        <w:t>.</w:t>
+        <w:t>, а массив).</w:t>
+      </w:r>
+    </w:p>
+    <w:p>
+      <w:r>
+        <w:rPr>
+          <w:b/>
+        </w:rPr>
+        <w:t>Двоичная куча</w:t>
+      </w:r>
+      <w:r>
+        <w:t xml:space="preserve"> – полное бинарное</w:t>
+      </w:r>
+      <w:r>
+        <w:t xml:space="preserve"> дерево</w:t>
+      </w:r>
+      <w:r>
+        <w:t xml:space="preserve"> поиска.</w:t>
       </w:r>
       <w:bookmarkStart w:id="0" w:name="_GoBack"/>
       <w:bookmarkEnd w:id="0"/>
     </w:p>
     <w:p>
       <w:r>
-        <w:rPr>
-          <w:b/>
-        </w:rPr>
-        <w:t>Двоичная куча</w:t>
-      </w:r>
-      <w:r>
-        <w:t xml:space="preserve"> – полное</w:t>
-      </w:r>
-      <w:r>
-        <w:t>,</w:t>
-      </w:r>
-      <w:r>
-        <w:t xml:space="preserve"> бинарное</w:t>
-      </w:r>
-      <w:r>
-        <w:t xml:space="preserve">, упорядоченное дерево. Полное означает, что </w:t>
-      </w:r>
-      <w:r>
-        <w:t>дерево заполняется слева направо на каждом уровне (не требуются операции балансировки структуры, она сбалансирована сама по себе).</w:t>
-      </w:r>
-    </w:p>
-    <w:p>
-      <w:r>
         <w:tab/>
         <w:t xml:space="preserve">Правило упорядоченности: </w:t>
       </w:r>
@@ -6634,12 +6613,14 @@
       <w:r>
         <w:t xml:space="preserve"> </w:t>
       </w:r>
+      <w:proofErr w:type="spellStart"/>
       <w:r>
         <w:rPr>
           <w:lang w:val="en-US"/>
         </w:rPr>
         <w:t>HashMap</w:t>
       </w:r>
+      <w:proofErr w:type="spellEnd"/>
       <w:r>
         <w:t xml:space="preserve"> </w:t>
       </w:r>
@@ -6678,75 +6659,91 @@
         <w:ind w:left="1410"/>
       </w:pPr>
       <w:r>
+        <w:t xml:space="preserve">Стандартная реализация </w:t>
+      </w:r>
+      <w:r>
+        <w:rPr>
+          <w:lang w:val="en-US"/>
+        </w:rPr>
+        <w:t>HashMap</w:t>
+      </w:r>
+      <w:r>
+        <w:t xml:space="preserve">, где каждый </w:t>
+      </w:r>
+      <w:r>
+        <w:rPr>
+          <w:lang w:val="en-US"/>
+        </w:rPr>
+        <w:t>Node</w:t>
+      </w:r>
+      <w:r>
+        <w:t xml:space="preserve"> </w:t>
+      </w:r>
+      <w:r>
+        <w:t xml:space="preserve">имеет доп. поля </w:t>
+      </w:r>
+      <w:r>
+        <w:rPr>
+          <w:lang w:val="en-US"/>
+        </w:rPr>
+        <w:t>next</w:t>
+      </w:r>
+      <w:r>
+        <w:t xml:space="preserve">, </w:t>
+      </w:r>
+      <w:proofErr w:type="spellStart"/>
+      <w:r>
+        <w:rPr>
+          <w:lang w:val="en-US"/>
+        </w:rPr>
+        <w:t>prev</w:t>
+      </w:r>
+      <w:proofErr w:type="spellEnd"/>
+      <w:r>
+        <w:t xml:space="preserve"> и структура имеет ссылки на </w:t>
+      </w:r>
+      <w:r>
+        <w:rPr>
+          <w:lang w:val="en-US"/>
+        </w:rPr>
+        <w:t>head</w:t>
+      </w:r>
+      <w:r>
+        <w:t xml:space="preserve"> </w:t>
+      </w:r>
+      <w:r>
+        <w:t xml:space="preserve">и </w:t>
+      </w:r>
+      <w:r>
+        <w:rPr>
+          <w:lang w:val="en-US"/>
+        </w:rPr>
+        <w:t>tail</w:t>
+      </w:r>
+      <w:r>
+        <w:t>.</w:t>
+      </w:r>
+    </w:p>
+    <w:p>
+      <w:r>
+        <w:t>Порядок итерации:</w:t>
+      </w:r>
+    </w:p>
+    <w:p>
+      <w:pPr>
+        <w:ind w:left="708"/>
+      </w:pPr>
+      <w:r>
         <w:lastRenderedPageBreak/>
-        <w:t xml:space="preserve">Стандартная реализация </w:t>
-      </w:r>
-      <w:r>
-        <w:rPr>
-          <w:lang w:val="en-US"/>
-        </w:rPr>
-        <w:t>HashMap</w:t>
-      </w:r>
-      <w:r>
-        <w:t xml:space="preserve">, где каждый </w:t>
-      </w:r>
-      <w:r>
-        <w:rPr>
-          <w:lang w:val="en-US"/>
-        </w:rPr>
-        <w:t>Node</w:t>
-      </w:r>
-      <w:r>
-        <w:t xml:space="preserve"> </w:t>
-      </w:r>
-      <w:r>
-        <w:t xml:space="preserve">имеет доп. поля </w:t>
-      </w:r>
-      <w:r>
-        <w:rPr>
-          <w:lang w:val="en-US"/>
-        </w:rPr>
-        <w:t>next</w:t>
-      </w:r>
-      <w:r>
-        <w:t xml:space="preserve">, </w:t>
+        <w:t xml:space="preserve">Порядок вставки: По умолчанию, </w:t>
       </w:r>
       <w:proofErr w:type="spellStart"/>
       <w:r>
-        <w:rPr>
-          <w:lang w:val="en-US"/>
-        </w:rPr>
-        <w:t>prev</w:t>
+        <w:t>LinkedHashMap</w:t>
       </w:r>
       <w:proofErr w:type="spellEnd"/>
       <w:r>
-        <w:t xml:space="preserve"> и структура имеет ссылки на </w:t>
-      </w:r>
-      <w:r>
-        <w:rPr>
-          <w:lang w:val="en-US"/>
-        </w:rPr>
-        <w:t>head</w:t>
-      </w:r>
-      <w:r>
-        <w:t xml:space="preserve"> </w:t>
-      </w:r>
-      <w:r>
-        <w:t xml:space="preserve">и </w:t>
-      </w:r>
-      <w:r>
-        <w:rPr>
-          <w:lang w:val="en-US"/>
-        </w:rPr>
-        <w:t>tail</w:t>
-      </w:r>
-      <w:r>
-        <w:t>.</w:t>
-      </w:r>
-    </w:p>
-    <w:p>
-      <w:r>
-        <w:t>Порядок итерации:</w:t>
+        <w:t xml:space="preserve"> сохраняет порядок добавления элементов. Это значит, что при итерации по карте элементы будут выводиться в порядке их добавления.</w:t>
       </w:r>
     </w:p>
     <w:p>
@@ -6754,7 +6751,7 @@
         <w:ind w:left="708"/>
       </w:pPr>
       <w:r>
-        <w:t xml:space="preserve">Порядок вставки: По умолчанию, </w:t>
+        <w:t xml:space="preserve">Порядок доступа: Если конструктор </w:t>
       </w:r>
       <w:proofErr w:type="spellStart"/>
       <w:r>
@@ -6762,85 +6759,77 @@
       </w:r>
       <w:proofErr w:type="spellEnd"/>
       <w:r>
-        <w:t xml:space="preserve"> сохраняет порядок добавления элементов. Это значит, что при итерации по карте элементы будут выводиться в порядке их добавления.</w:t>
-      </w:r>
-    </w:p>
-    <w:p>
-      <w:pPr>
-        <w:ind w:left="708"/>
-      </w:pPr>
-      <w:r>
-        <w:t xml:space="preserve">Порядок доступа: Если конструктор </w:t>
+        <w:t xml:space="preserve"> создан с параметром </w:t>
       </w:r>
       <w:proofErr w:type="spellStart"/>
       <w:r>
+        <w:t>accessOrder</w:t>
+      </w:r>
+      <w:proofErr w:type="spellEnd"/>
+      <w:r>
+        <w:t xml:space="preserve"> равным </w:t>
+      </w:r>
+      <w:proofErr w:type="spellStart"/>
+      <w:r>
+        <w:t>true</w:t>
+      </w:r>
+      <w:proofErr w:type="spellEnd"/>
+      <w:r>
+        <w:t xml:space="preserve">, то порядок элементов будет изменяться в зависимости от их последнего доступа. Последний использованный элемент будет перемещен в конец списка, что делает </w:t>
+      </w:r>
+      <w:proofErr w:type="spellStart"/>
+      <w:r>
         <w:t>LinkedHashMap</w:t>
       </w:r>
       <w:proofErr w:type="spellEnd"/>
       <w:r>
-        <w:t xml:space="preserve"> создан с параметром </w:t>
+        <w:t xml:space="preserve"> подходящим для реализации LRU (</w:t>
       </w:r>
       <w:proofErr w:type="spellStart"/>
       <w:r>
-        <w:t>accessOrder</w:t>
+        <w:t>Least</w:t>
       </w:r>
       <w:proofErr w:type="spellEnd"/>
       <w:r>
-        <w:t xml:space="preserve"> равным </w:t>
+        <w:t xml:space="preserve"> </w:t>
       </w:r>
       <w:proofErr w:type="spellStart"/>
       <w:r>
-        <w:t>true</w:t>
+        <w:t>Recently</w:t>
       </w:r>
       <w:proofErr w:type="spellEnd"/>
       <w:r>
-        <w:t xml:space="preserve">, то порядок элементов будет изменяться в зависимости от их последнего доступа. Последний использованный элемент будет перемещен в конец списка, что делает </w:t>
+        <w:t xml:space="preserve"> </w:t>
       </w:r>
       <w:proofErr w:type="spellStart"/>
       <w:r>
-        <w:t>LinkedHashMap</w:t>
+        <w:t>Used</w:t>
       </w:r>
       <w:proofErr w:type="spellEnd"/>
       <w:r>
-        <w:t xml:space="preserve"> подходящим для реализации LRU (</w:t>
-      </w:r>
+        <w:t>) кэшей.</w:t>
+      </w:r>
+    </w:p>
+    <w:p>
       <w:proofErr w:type="spellStart"/>
       <w:r>
-        <w:t>Least</w:t>
+        <w:rPr>
+          <w:b/>
+          <w:lang w:val="en-US"/>
+        </w:rPr>
+        <w:t>WeakHashMap</w:t>
       </w:r>
       <w:proofErr w:type="spellEnd"/>
       <w:r>
-        <w:t xml:space="preserve"> </w:t>
+        <w:t xml:space="preserve"> – реализация </w:t>
       </w:r>
       <w:proofErr w:type="spellStart"/>
       <w:r>
-        <w:t>Recently</w:t>
+        <w:t>хэш</w:t>
       </w:r>
       <w:proofErr w:type="spellEnd"/>
       <w:r>
-        <w:t xml:space="preserve"> </w:t>
-      </w:r>
-      <w:proofErr w:type="spellStart"/>
-      <w:r>
-        <w:t>Used</w:t>
-      </w:r>
-      <w:proofErr w:type="spellEnd"/>
-      <w:r>
-        <w:t>) кэшей.</w:t>
-      </w:r>
-    </w:p>
-    <w:p>
-      <w:proofErr w:type="spellStart"/>
-      <w:r>
-        <w:rPr>
-          <w:b/>
-          <w:lang w:val="en-US"/>
-        </w:rPr>
-        <w:t>WeakHashMap</w:t>
-      </w:r>
-      <w:proofErr w:type="spellEnd"/>
-      <w:r>
-        <w:t xml:space="preserve"> – реализация хэш таблицы с использованием </w:t>
+        <w:t xml:space="preserve"> таблицы с использованием </w:t>
       </w:r>
       <w:r>
         <w:rPr>
@@ -7402,32 +7391,29 @@
         <w:t>API</w:t>
       </w:r>
       <w:r>
-        <w:t xml:space="preserve">, используют синхронизацию и синхронизованы на уровне метода, что блокирует всю коллекцию как на </w:t>
-      </w:r>
-      <w:r>
+        <w:t xml:space="preserve">, используют синхронизацию и синхронизованы на уровне метода, что блокирует всю коллекцию как на чтение, так и на запись. Это ставит их проигрышное положение в ситуации, когда не нужна синхронизация, а когда синхронизация все-таки необходима, то предпочтительнее использовать </w:t>
+      </w:r>
+      <w:r>
+        <w:rPr>
+          <w:lang w:val="en-US"/>
+        </w:rPr>
+        <w:t>concurrent</w:t>
+      </w:r>
+      <w:r>
+        <w:t xml:space="preserve"> </w:t>
+      </w:r>
+      <w:r>
+        <w:t>коллекции, т.к. они имеют более производительные блокировки.</w:t>
+      </w:r>
+    </w:p>
+    <w:p>
+      <w:r>
+        <w:rPr>
+          <w:rFonts w:cstheme="minorHAnsi"/>
+          <w:b/>
+          <w:lang w:val="en-US"/>
+        </w:rPr>
         <w:lastRenderedPageBreak/>
-        <w:t xml:space="preserve">чтение, так и на запись. Это ставит их проигрышное положение в ситуации, когда не нужна синхронизация, а когда синхронизация все-таки необходима, то предпочтительнее использовать </w:t>
-      </w:r>
-      <w:r>
-        <w:rPr>
-          <w:lang w:val="en-US"/>
-        </w:rPr>
-        <w:t>concurrent</w:t>
-      </w:r>
-      <w:r>
-        <w:t xml:space="preserve"> </w:t>
-      </w:r>
-      <w:r>
-        <w:t>коллекции, т.к. они имеют более производительные блокировки.</w:t>
-      </w:r>
-    </w:p>
-    <w:p>
-      <w:r>
-        <w:rPr>
-          <w:rFonts w:cstheme="minorHAnsi"/>
-          <w:b/>
-          <w:lang w:val="en-US"/>
-        </w:rPr>
         <w:t>Vector</w:t>
       </w:r>
       <w:r>
@@ -8271,10 +8257,138 @@
           <w:b/>
           <w:lang w:val="en-US"/>
         </w:rPr>
+        <w:t>ConcurrentHashMap</w:t>
+      </w:r>
+      <w:r>
+        <w:t xml:space="preserve"> (</w:t>
+      </w:r>
+      <w:r>
+        <w:rPr>
+          <w:b/>
+          <w:lang w:val="en-US"/>
+        </w:rPr>
+        <w:t>ConcurrentHashSet</w:t>
+      </w:r>
+      <w:r>
+        <w:t xml:space="preserve">) – </w:t>
+      </w:r>
+      <w:r>
+        <w:t>потокобезопасный</w:t>
+      </w:r>
+      <w:r>
+        <w:t xml:space="preserve"> </w:t>
+      </w:r>
+      <w:r>
+        <w:t>аналог</w:t>
+      </w:r>
+      <w:r>
+        <w:t xml:space="preserve"> </w:t>
+      </w:r>
+      <w:r>
+        <w:rPr>
+          <w:lang w:val="en-US"/>
+        </w:rPr>
+        <w:t>HashMap</w:t>
+      </w:r>
+      <w:r>
+        <w:t xml:space="preserve">, </w:t>
+      </w:r>
+      <w:r>
+        <w:t>представляет</w:t>
+      </w:r>
+      <w:r>
+        <w:t xml:space="preserve"> </w:t>
+      </w:r>
+      <w:r>
+        <w:t>сегментированную</w:t>
+      </w:r>
+      <w:r>
+        <w:t xml:space="preserve"> </w:t>
+      </w:r>
+      <w:r>
+        <w:t>таблицу</w:t>
+      </w:r>
+      <w:r>
+        <w:t>,</w:t>
+      </w:r>
+      <w:r>
+        <w:t xml:space="preserve"> блокировка сегментов не приводит к блокировке всей таблицы, что уменьшает конкуренцию между потоками при </w:t>
+      </w:r>
+      <w:r>
         <w:lastRenderedPageBreak/>
-        <w:t>ConcurrentHashMap</w:t>
-      </w:r>
-      <w:r>
+        <w:t>записи в разные сегменты. Чтение неблокирующее, запись блокирует только сегмент (первая запись неблокирующая).</w:t>
+      </w:r>
+    </w:p>
+    <w:p>
+      <w:pPr>
+        <w:ind w:left="1416"/>
+      </w:pPr>
+      <w:r>
+        <w:rPr>
+          <w:b/>
+          <w:lang w:val="en-US"/>
+        </w:rPr>
+        <w:t>ConcurrentHashSet</w:t>
+      </w:r>
+      <w:r>
+        <w:rPr>
+          <w:b/>
+        </w:rPr>
+        <w:t xml:space="preserve"> </w:t>
+      </w:r>
+      <w:r>
+        <w:t xml:space="preserve">не выделен в качестве класса, если нужен подобный функционал для </w:t>
+      </w:r>
+      <w:r>
+        <w:rPr>
+          <w:lang w:val="en-US"/>
+        </w:rPr>
+        <w:t>Set</w:t>
+      </w:r>
+      <w:r>
+        <w:t xml:space="preserve">, то можно воспользоваться </w:t>
+      </w:r>
+      <w:r>
+        <w:rPr>
+          <w:lang w:val="en-US"/>
+        </w:rPr>
+        <w:t>keyset</w:t>
+      </w:r>
+      <w:r>
+        <w:t xml:space="preserve"> </w:t>
+      </w:r>
+      <w:r>
+        <w:t xml:space="preserve">у </w:t>
+      </w:r>
+      <w:r>
+        <w:rPr>
+          <w:lang w:val="en-US"/>
+        </w:rPr>
+        <w:t>Map</w:t>
+      </w:r>
+      <w:r>
+        <w:t xml:space="preserve"> </w:t>
+      </w:r>
+      <w:r>
+        <w:t>коллекции.</w:t>
+      </w:r>
+    </w:p>
+    <w:p/>
+    <w:p>
+      <w:pPr>
+        <w:ind w:left="1416"/>
+      </w:pPr>
+      <w:r>
+        <w:rPr>
+          <w:b/>
+          <w:lang w:val="en-US"/>
+        </w:rPr>
+        <w:t>ConcurrentSkipListMap</w:t>
+      </w:r>
+      <w:r>
+        <w:rPr>
+          <w:b/>
+        </w:rPr>
         <w:t xml:space="preserve"> (</w:t>
       </w:r>
       <w:r>
@@ -8282,10 +8396,16 @@
           <w:b/>
           <w:lang w:val="en-US"/>
         </w:rPr>
-        <w:t>ConcurrentHashSet</w:t>
-      </w:r>
-      <w:r>
-        <w:t xml:space="preserve">) – </w:t>
+        <w:t>ConcurrentSkipListSet</w:t>
+      </w:r>
+      <w:r>
+        <w:rPr>
+          <w:b/>
+        </w:rPr>
+        <w:t>)</w:t>
+      </w:r>
+      <w:r>
+        <w:t xml:space="preserve"> – </w:t>
       </w:r>
       <w:r>
         <w:t>потокобезопасный</w:t>
@@ -8303,143 +8423,12 @@
         <w:rPr>
           <w:lang w:val="en-US"/>
         </w:rPr>
-        <w:t>HashMap</w:t>
-      </w:r>
-      <w:r>
-        <w:t xml:space="preserve">, </w:t>
-      </w:r>
-      <w:r>
-        <w:t>представляет</w:t>
-      </w:r>
-      <w:r>
-        <w:t xml:space="preserve"> </w:t>
-      </w:r>
-      <w:r>
-        <w:t>сегментированную</w:t>
-      </w:r>
-      <w:r>
-        <w:t xml:space="preserve"> </w:t>
-      </w:r>
-      <w:r>
-        <w:t>таблицу</w:t>
+        <w:t>TreeMap</w:t>
       </w:r>
       <w:r>
         <w:t>,</w:t>
       </w:r>
       <w:r>
-        <w:t xml:space="preserve"> блокировка сегментов не приводит к блокировке всей таблицы, что уменьшает конкуренцию между потоками при записи в разные сегменты. Чтение неблокирующее, запись блокирует только сегмент (первая запись неблокирующая).</w:t>
-      </w:r>
-    </w:p>
-    <w:p>
-      <w:pPr>
-        <w:ind w:left="1416"/>
-      </w:pPr>
-      <w:r>
-        <w:rPr>
-          <w:b/>
-          <w:lang w:val="en-US"/>
-        </w:rPr>
-        <w:t>ConcurrentHashSet</w:t>
-      </w:r>
-      <w:r>
-        <w:rPr>
-          <w:b/>
-        </w:rPr>
-        <w:t xml:space="preserve"> </w:t>
-      </w:r>
-      <w:r>
-        <w:t xml:space="preserve">не выделен в качестве класса, если нужен подобный функционал для </w:t>
-      </w:r>
-      <w:r>
-        <w:rPr>
-          <w:lang w:val="en-US"/>
-        </w:rPr>
-        <w:t>Set</w:t>
-      </w:r>
-      <w:r>
-        <w:t xml:space="preserve">, то можно воспользоваться </w:t>
-      </w:r>
-      <w:r>
-        <w:rPr>
-          <w:lang w:val="en-US"/>
-        </w:rPr>
-        <w:t>keyset</w:t>
-      </w:r>
-      <w:r>
-        <w:t xml:space="preserve"> </w:t>
-      </w:r>
-      <w:r>
-        <w:t xml:space="preserve">у </w:t>
-      </w:r>
-      <w:r>
-        <w:rPr>
-          <w:lang w:val="en-US"/>
-        </w:rPr>
-        <w:t>Map</w:t>
-      </w:r>
-      <w:r>
-        <w:t xml:space="preserve"> </w:t>
-      </w:r>
-      <w:r>
-        <w:t>коллекции.</w:t>
-      </w:r>
-    </w:p>
-    <w:p/>
-    <w:p>
-      <w:pPr>
-        <w:ind w:left="1416"/>
-      </w:pPr>
-      <w:r>
-        <w:rPr>
-          <w:b/>
-          <w:lang w:val="en-US"/>
-        </w:rPr>
-        <w:t>ConcurrentSkipListMap</w:t>
-      </w:r>
-      <w:r>
-        <w:rPr>
-          <w:b/>
-        </w:rPr>
-        <w:t xml:space="preserve"> (</w:t>
-      </w:r>
-      <w:r>
-        <w:rPr>
-          <w:b/>
-          <w:lang w:val="en-US"/>
-        </w:rPr>
-        <w:t>ConcurrentSkipListSet</w:t>
-      </w:r>
-      <w:r>
-        <w:rPr>
-          <w:b/>
-        </w:rPr>
-        <w:t>)</w:t>
-      </w:r>
-      <w:r>
-        <w:t xml:space="preserve"> – </w:t>
-      </w:r>
-      <w:r>
-        <w:t>потокобезопасный</w:t>
-      </w:r>
-      <w:r>
-        <w:t xml:space="preserve"> </w:t>
-      </w:r>
-      <w:r>
-        <w:t>аналог</w:t>
-      </w:r>
-      <w:r>
-        <w:t xml:space="preserve"> </w:t>
-      </w:r>
-      <w:r>
-        <w:rPr>
-          <w:lang w:val="en-US"/>
-        </w:rPr>
-        <w:t>TreeMap</w:t>
-      </w:r>
-      <w:r>
-        <w:t>,</w:t>
-      </w:r>
-      <w:r>
         <w:t xml:space="preserve"> основан на пропускающих списках</w:t>
       </w:r>
       <w:r>
@@ -8467,7 +8456,15 @@
         <w:t xml:space="preserve">) </w:t>
       </w:r>
       <w:r>
-        <w:t>для всех операций (есть погрешности, т.к. имеет место случайность), а потокобезопасность достигается за счет использования оптимистических блокировок (</w:t>
+        <w:t xml:space="preserve">для всех операций (есть погрешности, т.к. имеет место случайность), а </w:t>
+      </w:r>
+      <w:proofErr w:type="spellStart"/>
+      <w:r>
+        <w:t>потокобезопасность</w:t>
+      </w:r>
+      <w:proofErr w:type="spellEnd"/>
+      <w:r>
+        <w:t xml:space="preserve"> достигается за счет использования оптимистических блокировок (</w:t>
       </w:r>
       <w:r>
         <w:rPr>
@@ -8532,19 +8529,7 @@
           <w:rPr>
             <w:rStyle w:val="a3"/>
           </w:rPr>
-          <w:t>В</w:t>
-        </w:r>
-        <w:r>
-          <w:rPr>
-            <w:rStyle w:val="a3"/>
-          </w:rPr>
-          <w:t>и</w:t>
-        </w:r>
-        <w:r>
-          <w:rPr>
-            <w:rStyle w:val="a3"/>
-          </w:rPr>
-          <w:t>део</w:t>
+          <w:t>Видео</w:t>
         </w:r>
       </w:hyperlink>
       <w:r>
@@ -8555,19 +8540,7 @@
           <w:rPr>
             <w:rStyle w:val="a3"/>
           </w:rPr>
-          <w:t>серия статей про к</w:t>
-        </w:r>
-        <w:r>
-          <w:rPr>
-            <w:rStyle w:val="a3"/>
-          </w:rPr>
-          <w:t>о</w:t>
-        </w:r>
-        <w:r>
-          <w:rPr>
-            <w:rStyle w:val="a3"/>
-          </w:rPr>
-          <w:t>нкурентные структуры данных</w:t>
+          <w:t>серия статей про конкурентные структуры данных</w:t>
         </w:r>
       </w:hyperlink>
     </w:p>
@@ -8575,6 +8548,7 @@
       <w:pPr>
         <w:ind w:left="1416"/>
       </w:pPr>
+      <w:proofErr w:type="spellStart"/>
       <w:r>
         <w:rPr>
           <w:b/>
@@ -8582,12 +8556,14 @@
         </w:rPr>
         <w:t>ConcurrentLinkedQueue</w:t>
       </w:r>
+      <w:proofErr w:type="spellEnd"/>
       <w:r>
         <w:rPr>
           <w:b/>
         </w:rPr>
         <w:t xml:space="preserve"> (</w:t>
       </w:r>
+      <w:proofErr w:type="spellStart"/>
       <w:r>
         <w:rPr>
           <w:b/>
@@ -8595,6 +8571,7 @@
         </w:rPr>
         <w:t>ConcurrentLinkedDeque</w:t>
       </w:r>
+      <w:proofErr w:type="spellEnd"/>
       <w:r>
         <w:rPr>
           <w:b/>
@@ -8605,7 +8582,15 @@
         <w:t xml:space="preserve"> –</w:t>
       </w:r>
       <w:r>
-        <w:t xml:space="preserve"> потокобезопасные очереди на основе связанного списка, используют оптимистический подход к блокировке (используют </w:t>
+        <w:t xml:space="preserve"> </w:t>
+      </w:r>
+      <w:proofErr w:type="spellStart"/>
+      <w:r>
+        <w:t>потокобезопасные</w:t>
+      </w:r>
+      <w:proofErr w:type="spellEnd"/>
+      <w:r>
+        <w:t xml:space="preserve"> очереди на основе связанного списка, используют оптимистический подход к блокировке (используют </w:t>
       </w:r>
       <w:r>
         <w:rPr>
@@ -8639,12 +8624,14 @@
       <w:r>
         <w:t xml:space="preserve">, </w:t>
       </w:r>
+      <w:proofErr w:type="spellStart"/>
       <w:r>
         <w:rPr>
           <w:lang w:val="en-US"/>
         </w:rPr>
         <w:t>AtomicReference</w:t>
       </w:r>
+      <w:proofErr w:type="spellEnd"/>
       <w:r>
         <w:t xml:space="preserve"> </w:t>
       </w:r>
@@ -8875,14 +8862,12 @@
         </w:rPr>
         <w:t>блокирующая очередь на основе списка</w:t>
       </w:r>
-      <w:proofErr w:type="gramStart"/>
       <w:r>
         <w:rPr>
           <w:rFonts w:cstheme="minorHAnsi"/>
         </w:rPr>
         <w:t>)</w:t>
       </w:r>
-      <w:proofErr w:type="gramEnd"/>
       <w:r>
         <w:rPr>
           <w:rFonts w:cstheme="minorHAnsi"/>
@@ -8925,7 +8910,7 @@
 </file>
 
 <file path=word/numbering.xml><?xml version="1.0" encoding="utf-8"?>
-<w:numbering xmlns:wpc="http://schemas.microsoft.com/office/word/2010/wordprocessingCanvas" xmlns:cx="http://schemas.microsoft.com/office/drawing/2014/chartex" xmlns:cx1="http://schemas.microsoft.com/office/drawing/2015/9/8/chartex" xmlns:mc="http://schemas.openxmlformats.org/markup-compatibility/2006" xmlns:o="urn:schemas-microsoft-com:office:office" xmlns:r="http://schemas.openxmlformats.org/officeDocument/2006/relationships" xmlns:m="http://schemas.openxmlformats.org/officeDocument/2006/math" xmlns:v="urn:schemas-microsoft-com:vml" xmlns:wp14="http://schemas.microsoft.com/office/word/2010/wordprocessingDrawing" xmlns:wp="http://schemas.openxmlformats.org/drawingml/2006/wordprocessingDrawing" xmlns:w10="urn:schemas-microsoft-com:office:word" xmlns:w="http://schemas.openxmlformats.org/wordprocessingml/2006/main" xmlns:w14="http://schemas.microsoft.com/office/word/2010/wordml" xmlns:w15="http://schemas.microsoft.com/office/word/2012/wordml" xmlns:w16se="http://schemas.microsoft.com/office/word/2015/wordml/symex" xmlns:wpg="http://schemas.microsoft.com/office/word/2010/wordprocessingGroup" xmlns:wpi="http://schemas.microsoft.com/office/word/2010/wordprocessingInk" xmlns:wne="http://schemas.microsoft.com/office/word/2006/wordml" xmlns:wps="http://schemas.microsoft.com/office/word/2010/wordprocessingShape" mc:Ignorable="w14 w15 w16se wp14">
+<w:numbering xmlns:wpc="http://schemas.microsoft.com/office/word/2010/wordprocessingCanvas" xmlns:cx="http://schemas.microsoft.com/office/drawing/2014/chartex" xmlns:mc="http://schemas.openxmlformats.org/markup-compatibility/2006" xmlns:o="urn:schemas-microsoft-com:office:office" xmlns:r="http://schemas.openxmlformats.org/officeDocument/2006/relationships" xmlns:m="http://schemas.openxmlformats.org/officeDocument/2006/math" xmlns:v="urn:schemas-microsoft-com:vml" xmlns:wp14="http://schemas.microsoft.com/office/word/2010/wordprocessingDrawing" xmlns:wp="http://schemas.openxmlformats.org/drawingml/2006/wordprocessingDrawing" xmlns:w10="urn:schemas-microsoft-com:office:word" xmlns:w="http://schemas.openxmlformats.org/wordprocessingml/2006/main" xmlns:w14="http://schemas.microsoft.com/office/word/2010/wordml" xmlns:w15="http://schemas.microsoft.com/office/word/2012/wordml" xmlns:w16se="http://schemas.microsoft.com/office/word/2015/wordml/symex" xmlns:wpg="http://schemas.microsoft.com/office/word/2010/wordprocessingGroup" xmlns:wpi="http://schemas.microsoft.com/office/word/2010/wordprocessingInk" xmlns:wne="http://schemas.microsoft.com/office/word/2006/wordml" xmlns:wps="http://schemas.microsoft.com/office/word/2010/wordprocessingShape" mc:Ignorable="w14 w15 w16se wp14">
   <w:abstractNum w:abstractNumId="0" w15:restartNumberingAfterBreak="0">
     <w:nsid w:val="008C3680"/>
     <w:multiLevelType w:val="hybridMultilevel"/>

</xml_diff>